<commit_message>
DOC : showdown PPT Update
</commit_message>
<xml_diff>
--- a/PPT/script.docx
+++ b/PPT/script.docx
@@ -24,7 +24,6 @@
         <w:t xml:space="preserve"> 반납 시스템을 주제로 ‘</w:t>
       </w:r>
       <w:proofErr w:type="spellStart"/>
-      <w:proofErr w:type="gramStart"/>
       <w:r>
         <w:rPr>
           <w:rFonts w:hint="eastAsia"/>
@@ -36,14 +35,7 @@
         <w:rPr>
           <w:rFonts w:hint="eastAsia"/>
         </w:rPr>
-        <w:t>‘ 프로젝트를</w:t>
-      </w:r>
-      <w:proofErr w:type="gramEnd"/>
-      <w:r>
-        <w:rPr>
-          <w:rFonts w:hint="eastAsia"/>
-        </w:rPr>
-        <w:t xml:space="preserve"> 진행한 ‘폰 좀 내이만’ 팀입니다.</w:t>
+        <w:t>‘ 프로젝트를 진행한 ‘폰 좀 내이만’ 팀입니다.</w:t>
       </w:r>
       <w:r>
         <w:t xml:space="preserve"> </w:t>
@@ -226,7 +218,6 @@
       <w:r>
         <w:t xml:space="preserve"> </w:t>
       </w:r>
-      <w:proofErr w:type="gramStart"/>
       <w:r>
         <w:rPr>
           <w:rFonts w:hint="eastAsia"/>
@@ -236,7 +227,6 @@
       <w:r>
         <w:t>2</w:t>
       </w:r>
-      <w:proofErr w:type="gramEnd"/>
       <w:r>
         <w:rPr>
           <w:rFonts w:hint="eastAsia"/>
@@ -462,21 +452,7 @@
         <w:rPr>
           <w:rFonts w:hint="eastAsia"/>
         </w:rPr>
-        <w:t xml:space="preserve">면 </w:t>
-      </w:r>
-      <w:proofErr w:type="gramStart"/>
-      <w:r>
-        <w:rPr>
-          <w:rFonts w:hint="eastAsia"/>
-        </w:rPr>
-        <w:t>안됩니다</w:t>
-      </w:r>
-      <w:proofErr w:type="gramEnd"/>
-      <w:r>
-        <w:rPr>
-          <w:rFonts w:hint="eastAsia"/>
-        </w:rPr>
-        <w:t>.</w:t>
+        <w:t>면 안됩니다.</w:t>
       </w:r>
       <w:r>
         <w:t xml:space="preserve"> </w:t>
@@ -547,7 +523,52 @@
         <w:rPr>
           <w:rFonts w:hint="eastAsia"/>
         </w:rPr>
-        <w:t xml:space="preserve">그리고 이런 </w:t>
+        <w:t>시나리오를 작성하고,</w:t>
+      </w:r>
+      <w:r>
+        <w:t xml:space="preserve"> </w:t>
+      </w:r>
+      <w:r>
+        <w:rPr>
+          <w:rFonts w:hint="eastAsia"/>
+        </w:rPr>
+        <w:t xml:space="preserve">파훼법이 있는지 </w:t>
+      </w:r>
+      <w:r>
+        <w:rPr>
+          <w:rFonts w:hint="eastAsia"/>
+        </w:rPr>
+        <w:t>확인하고,</w:t>
+      </w:r>
+      <w:r>
+        <w:t xml:space="preserve"> </w:t>
+      </w:r>
+      <w:r>
+        <w:rPr>
+          <w:rFonts w:hint="eastAsia"/>
+        </w:rPr>
+        <w:t>다시 고민하고.</w:t>
+      </w:r>
+      <w:r>
+        <w:t xml:space="preserve"> </w:t>
+      </w:r>
+      <w:r>
+        <w:rPr>
+          <w:rFonts w:hint="eastAsia"/>
+        </w:rPr>
+        <w:t>그</w:t>
+      </w:r>
+      <w:r>
+        <w:rPr>
+          <w:rFonts w:hint="eastAsia"/>
+        </w:rPr>
+        <w:t xml:space="preserve"> 결과</w:t>
+      </w:r>
+      <w:r>
+        <w:rPr>
+          <w:rFonts w:hint="eastAsia"/>
+        </w:rPr>
+        <w:t xml:space="preserve"> 이런 </w:t>
       </w:r>
       <w:r>
         <w:rPr>
@@ -782,7 +803,14 @@
         <w:rPr>
           <w:rFonts w:hint="eastAsia"/>
         </w:rPr>
-        <w:t>앱에 난수를 알려주는 겁니다.</w:t>
+        <w:t>앱에 난수를 알려주는 겁</w:t>
+      </w:r>
+      <w:r>
+        <w:rPr>
+          <w:rFonts w:hint="eastAsia"/>
+        </w:rPr>
+        <w:lastRenderedPageBreak/>
+        <w:t>니다.</w:t>
       </w:r>
       <w:r>
         <w:t xml:space="preserve"> </w:t>
@@ -811,7 +839,6 @@
         <w:rPr>
           <w:rFonts w:hint="eastAsia"/>
         </w:rPr>
-        <w:lastRenderedPageBreak/>
         <w:t>하지만 또 문제가 생깁니다.</w:t>
       </w:r>
       <w:r>
@@ -980,6 +1007,192 @@
           <w:rFonts w:hint="eastAsia"/>
         </w:rPr>
         <w:t>코드를 인식할 수 있게 됩니다.</w:t>
+      </w:r>
+    </w:p>
+    <w:p>
+      <w:pPr>
+        <w:ind w:left="400" w:hangingChars="200" w:hanging="400"/>
+      </w:pPr>
+      <w:r>
+        <w:rPr>
+          <w:rFonts w:hint="eastAsia"/>
+        </w:rPr>
+        <w:t xml:space="preserve">이러한 발전 과정을 통해 </w:t>
+      </w:r>
+      <w:r>
+        <w:rPr>
+          <w:rFonts w:hint="eastAsia"/>
+        </w:rPr>
+        <w:t>처음의 시스템은 이렇게 바뀌었습니다.</w:t>
+      </w:r>
+      <w:r>
+        <w:t xml:space="preserve"> </w:t>
+      </w:r>
+      <w:r>
+        <w:rPr>
+          <w:rFonts w:hint="eastAsia"/>
+        </w:rPr>
+        <w:t>이</w:t>
+      </w:r>
+      <w:r>
+        <w:rPr>
+          <w:rFonts w:hint="eastAsia"/>
+        </w:rPr>
+        <w:t xml:space="preserve"> 시스템은 </w:t>
+      </w:r>
+      <w:r>
+        <w:rPr>
+          <w:rFonts w:hint="eastAsia"/>
+        </w:rPr>
+        <w:t>반납 과정도</w:t>
+      </w:r>
+      <w:r>
+        <w:rPr>
+          <w:rFonts w:hint="eastAsia"/>
+        </w:rPr>
+        <w:t xml:space="preserve"> </w:t>
+      </w:r>
+      <w:proofErr w:type="spellStart"/>
+      <w:r>
+        <w:rPr>
+          <w:rFonts w:hint="eastAsia"/>
+        </w:rPr>
+        <w:t>비대면이고</w:t>
+      </w:r>
+      <w:proofErr w:type="spellEnd"/>
+      <w:r>
+        <w:rPr>
+          <w:rFonts w:hint="eastAsia"/>
+        </w:rPr>
+        <w:t>,</w:t>
+      </w:r>
+      <w:r>
+        <w:t xml:space="preserve"> </w:t>
+      </w:r>
+      <w:r>
+        <w:rPr>
+          <w:rFonts w:hint="eastAsia"/>
+        </w:rPr>
+        <w:t xml:space="preserve">반납 정보도 서버가 다 </w:t>
+      </w:r>
+      <w:r>
+        <w:rPr>
+          <w:rFonts w:hint="eastAsia"/>
+        </w:rPr>
+        <w:t>저장하고 있으므로 현황 확인도 비대면으로 할 수 있습니다.</w:t>
+      </w:r>
+      <w:r>
+        <w:t xml:space="preserve"> </w:t>
+      </w:r>
+      <w:r>
+        <w:rPr>
+          <w:rFonts w:hint="eastAsia"/>
+        </w:rPr>
+        <w:t>게다가</w:t>
+      </w:r>
+      <w:r>
+        <w:t xml:space="preserve"> </w:t>
+      </w:r>
+      <w:r>
+        <w:rPr>
+          <w:rFonts w:hint="eastAsia"/>
+        </w:rPr>
+        <w:t>앱에서 요구하는 권한은 일절 없으면서,</w:t>
+      </w:r>
+      <w:r>
+        <w:t xml:space="preserve"> </w:t>
+      </w:r>
+      <w:r>
+        <w:rPr>
+          <w:rFonts w:hint="eastAsia"/>
+        </w:rPr>
+        <w:t>기종과 무관하게 구현 가능합니다.</w:t>
+      </w:r>
+      <w:r>
+        <w:t xml:space="preserve"> </w:t>
+      </w:r>
+      <w:r>
+        <w:rPr>
+          <w:rFonts w:hint="eastAsia"/>
+        </w:rPr>
+        <w:t xml:space="preserve">핵심적인 인증 방법인 </w:t>
+      </w:r>
+      <w:r>
+        <w:t xml:space="preserve">TOTP </w:t>
+      </w:r>
+      <w:r>
+        <w:rPr>
+          <w:rFonts w:hint="eastAsia"/>
+        </w:rPr>
+        <w:t>생성</w:t>
+      </w:r>
+      <w:r>
+        <w:rPr>
+          <w:rFonts w:hint="eastAsia"/>
+        </w:rPr>
+        <w:t>은 초기 등록시에</w:t>
+      </w:r>
+      <w:r>
+        <w:rPr>
+          <w:rFonts w:hint="eastAsia"/>
+        </w:rPr>
+        <w:t xml:space="preserve"> </w:t>
+      </w:r>
+      <w:r>
+        <w:rPr>
+          <w:rFonts w:hint="eastAsia"/>
+        </w:rPr>
+        <w:t xml:space="preserve">앱과 서버가 공유하는 난수를 필요로 하므로 </w:t>
+      </w:r>
+      <w:r>
+        <w:rPr>
+          <w:rFonts w:hint="eastAsia"/>
+        </w:rPr>
+        <w:t xml:space="preserve">등록 기기에서만 </w:t>
+      </w:r>
+      <w:r>
+        <w:rPr>
+          <w:rFonts w:hint="eastAsia"/>
+        </w:rPr>
+        <w:t xml:space="preserve">반납이 </w:t>
+      </w:r>
+      <w:r>
+        <w:rPr>
+          <w:rFonts w:hint="eastAsia"/>
+        </w:rPr>
+        <w:t>이루어질 수 있</w:t>
+      </w:r>
+      <w:r>
+        <w:rPr>
+          <w:rFonts w:hint="eastAsia"/>
+        </w:rPr>
+        <w:t>습니다.</w:t>
+      </w:r>
+      <w:r>
+        <w:t xml:space="preserve"> </w:t>
+      </w:r>
+      <w:r>
+        <w:rPr>
+          <w:rFonts w:hint="eastAsia"/>
+        </w:rPr>
+        <w:t>따라서</w:t>
+      </w:r>
+      <w:r>
+        <w:rPr>
+          <w:rFonts w:hint="eastAsia"/>
+        </w:rPr>
+        <w:t xml:space="preserve"> 비정상 반납도 크게 방지됩니다.</w:t>
+      </w:r>
+    </w:p>
+    <w:p>
+      <w:pPr>
+        <w:ind w:left="400" w:hangingChars="200" w:hanging="400"/>
+      </w:pPr>
+      <w:r>
+        <w:rPr>
+          <w:rFonts w:hint="eastAsia"/>
+        </w:rPr>
+        <w:t>저희가 처음 설정한 네 가지 조건이 전부 달성되었네요.</w:t>
       </w:r>
     </w:p>
     <w:p>
@@ -990,40 +1203,83 @@
         <w:rPr>
           <w:rFonts w:hint="eastAsia"/>
         </w:rPr>
-        <w:t xml:space="preserve">이렇게 되면 저희가 설정한 목표를 </w:t>
-      </w:r>
-      <w:r>
-        <w:rPr>
-          <w:rFonts w:hint="eastAsia"/>
-        </w:rPr>
-        <w:t>모두 달성하고</w:t>
-      </w:r>
-      <w:r>
-        <w:t xml:space="preserve">, </w:t>
-      </w:r>
-      <w:r>
-        <w:rPr>
-          <w:rFonts w:hint="eastAsia"/>
-        </w:rPr>
-        <w:t>세세한 문제도 해결했죠.</w:t>
-      </w:r>
-      <w:r>
-        <w:t xml:space="preserve"> </w:t>
-      </w:r>
-      <w:r>
-        <w:rPr>
-          <w:rFonts w:hint="eastAsia"/>
-        </w:rPr>
-        <w:t xml:space="preserve">모든 과정이 </w:t>
-      </w:r>
-      <w:proofErr w:type="spellStart"/>
-      <w:r>
-        <w:rPr>
-          <w:rFonts w:hint="eastAsia"/>
-        </w:rPr>
-        <w:t>비대면이고</w:t>
-      </w:r>
-      <w:proofErr w:type="spellEnd"/>
+        <w:t>이제 이론은 완벽한데, 실제로</w:t>
+      </w:r>
+      <w:r>
+        <w:rPr>
+          <w:rFonts w:hint="eastAsia"/>
+        </w:rPr>
+        <w:t>도</w:t>
+      </w:r>
+      <w:r>
+        <w:rPr>
+          <w:rFonts w:hint="eastAsia"/>
+        </w:rPr>
+        <w:t xml:space="preserve"> </w:t>
+      </w:r>
+      <w:r>
+        <w:rPr>
+          <w:rFonts w:hint="eastAsia"/>
+        </w:rPr>
+        <w:t xml:space="preserve">이 시스템이 </w:t>
+      </w:r>
+      <w:r>
+        <w:rPr>
+          <w:rFonts w:hint="eastAsia"/>
+        </w:rPr>
+        <w:t>돌아갈 수 있</w:t>
+      </w:r>
+      <w:r>
+        <w:rPr>
+          <w:rFonts w:hint="eastAsia"/>
+        </w:rPr>
+        <w:t>을까</w:t>
+      </w:r>
+      <w:r>
+        <w:rPr>
+          <w:rFonts w:hint="eastAsia"/>
+        </w:rPr>
+        <w:t>요?</w:t>
+      </w:r>
+      <w:r>
+        <w:t xml:space="preserve"> </w:t>
+      </w:r>
+      <w:r>
+        <w:rPr>
+          <w:rFonts w:hint="eastAsia"/>
+        </w:rPr>
+        <w:t>네!</w:t>
+      </w:r>
+      <w:r>
+        <w:t xml:space="preserve"> </w:t>
+      </w:r>
+      <w:r>
+        <w:rPr>
+          <w:rFonts w:hint="eastAsia"/>
+        </w:rPr>
+        <w:t>가능합니다.</w:t>
+      </w:r>
+      <w:r>
+        <w:t xml:space="preserve"> </w:t>
+      </w:r>
+      <w:r>
+        <w:rPr>
+          <w:rFonts w:hint="eastAsia"/>
+        </w:rPr>
+        <w:t>저희가</w:t>
+      </w:r>
+      <w:r>
+        <w:rPr>
+          <w:rFonts w:hint="eastAsia"/>
+        </w:rPr>
+        <w:t xml:space="preserve"> 앱도 제작</w:t>
+      </w:r>
+      <w:r>
+        <w:rPr>
+          <w:rFonts w:hint="eastAsia"/>
+        </w:rPr>
+        <w:t>하고</w:t>
+      </w:r>
       <w:r>
         <w:rPr>
           <w:rFonts w:hint="eastAsia"/>
@@ -1037,75 +1293,58 @@
         <w:rPr>
           <w:rFonts w:hint="eastAsia"/>
         </w:rPr>
-        <w:t>앱에서 요구하는 권한은 일절 없으면서,</w:t>
-      </w:r>
-      <w:r>
-        <w:t xml:space="preserve"> </w:t>
-      </w:r>
-      <w:r>
-        <w:rPr>
-          <w:rFonts w:hint="eastAsia"/>
-        </w:rPr>
-        <w:t xml:space="preserve">핵심적인 인증 방법인 </w:t>
-      </w:r>
-      <w:r>
-        <w:t xml:space="preserve">TOTP </w:t>
-      </w:r>
-      <w:r>
-        <w:rPr>
-          <w:rFonts w:hint="eastAsia"/>
-        </w:rPr>
-        <w:t>생성이 등록 기기에서만 이루어질 수 있으므로 비정상 반납도 크게 방지됩니다.</w:t>
-      </w:r>
-      <w:r>
-        <w:t xml:space="preserve"> </w:t>
-      </w:r>
-      <w:r>
-        <w:rPr>
-          <w:rFonts w:hint="eastAsia"/>
-        </w:rPr>
-        <w:t>그리고</w:t>
-      </w:r>
-      <w:r>
-        <w:t xml:space="preserve"> </w:t>
-      </w:r>
-      <w:r>
-        <w:rPr>
-          <w:rFonts w:hint="eastAsia"/>
-        </w:rPr>
-        <w:t>당연히 기종에 무관합니다.</w:t>
-      </w:r>
-      <w:r>
-        <w:t xml:space="preserve"> </w:t>
-      </w:r>
-      <w:r>
-        <w:rPr>
-          <w:rFonts w:hint="eastAsia"/>
-        </w:rPr>
-        <w:t xml:space="preserve">앱이 </w:t>
-      </w:r>
-      <w:r>
-        <w:t>QR</w:t>
-      </w:r>
-      <w:r>
-        <w:rPr>
-          <w:rFonts w:hint="eastAsia"/>
-        </w:rPr>
-        <w:t xml:space="preserve">코드를 생성하는 </w:t>
-      </w:r>
-      <w:proofErr w:type="gramStart"/>
-      <w:r>
-        <w:rPr>
-          <w:rFonts w:hint="eastAsia"/>
-        </w:rPr>
-        <w:t>것 밖에</w:t>
-      </w:r>
-      <w:proofErr w:type="gramEnd"/>
-      <w:r>
-        <w:rPr>
-          <w:rFonts w:hint="eastAsia"/>
-        </w:rPr>
-        <w:t xml:space="preserve"> 하지 않으니까요.</w:t>
+        <w:t>현황 관리 서버와 웹페이지도 제작하고,</w:t>
+      </w:r>
+      <w:r>
+        <w:t xml:space="preserve"> </w:t>
+      </w:r>
+      <w:r>
+        <w:rPr>
+          <w:rFonts w:hint="eastAsia"/>
+        </w:rPr>
+        <w:t xml:space="preserve">반납기도 </w:t>
+      </w:r>
+      <w:r>
+        <w:rPr>
+          <w:rFonts w:hint="eastAsia"/>
+        </w:rPr>
+        <w:t xml:space="preserve">오픈소스 하드웨어로 </w:t>
+      </w:r>
+      <w:r>
+        <w:rPr>
+          <w:rFonts w:hint="eastAsia"/>
+        </w:rPr>
+        <w:t xml:space="preserve">설계해서 </w:t>
+      </w:r>
+      <w:r>
+        <w:rPr>
+          <w:rFonts w:hint="eastAsia"/>
+        </w:rPr>
+        <w:t>실제로 제작한 다음</w:t>
+      </w:r>
+      <w:r>
+        <w:rPr>
+          <w:rFonts w:hint="eastAsia"/>
+        </w:rPr>
+        <w:t xml:space="preserve"> </w:t>
+      </w:r>
+      <w:r>
+        <w:rPr>
+          <w:rFonts w:hint="eastAsia"/>
+        </w:rPr>
+        <w:t>이 시스템이 정말 작동하는지 확인</w:t>
+      </w:r>
+      <w:r>
+        <w:rPr>
+          <w:rFonts w:hint="eastAsia"/>
+        </w:rPr>
+        <w:t>해 보았</w:t>
+      </w:r>
+      <w:r>
+        <w:rPr>
+          <w:rFonts w:hint="eastAsia"/>
+        </w:rPr>
+        <w:t>습니다.</w:t>
       </w:r>
     </w:p>
     <w:p>
@@ -1116,112 +1355,7 @@
         <w:rPr>
           <w:rFonts w:hint="eastAsia"/>
         </w:rPr>
-        <w:t>이제 이론은 완벽한데, 실제로</w:t>
-      </w:r>
-      <w:r>
-        <w:rPr>
-          <w:rFonts w:hint="eastAsia"/>
-        </w:rPr>
-        <w:t>도</w:t>
-      </w:r>
-      <w:r>
-        <w:rPr>
-          <w:rFonts w:hint="eastAsia"/>
-        </w:rPr>
-        <w:t xml:space="preserve"> 돌아갈 수 있</w:t>
-      </w:r>
-      <w:r>
-        <w:rPr>
-          <w:rFonts w:hint="eastAsia"/>
-        </w:rPr>
-        <w:t>을까</w:t>
-      </w:r>
-      <w:r>
-        <w:rPr>
-          <w:rFonts w:hint="eastAsia"/>
-        </w:rPr>
-        <w:t>요?</w:t>
-      </w:r>
-      <w:r>
-        <w:t xml:space="preserve"> </w:t>
-      </w:r>
-      <w:r>
-        <w:rPr>
-          <w:rFonts w:hint="eastAsia"/>
-        </w:rPr>
-        <w:t>네!</w:t>
-      </w:r>
-      <w:r>
-        <w:t xml:space="preserve"> </w:t>
-      </w:r>
-      <w:r>
-        <w:rPr>
-          <w:rFonts w:hint="eastAsia"/>
-        </w:rPr>
-        <w:t>가능합니다.</w:t>
-      </w:r>
-      <w:r>
-        <w:t xml:space="preserve"> </w:t>
-      </w:r>
-      <w:r>
-        <w:rPr>
-          <w:rFonts w:hint="eastAsia"/>
-        </w:rPr>
-        <w:t>저희가</w:t>
-      </w:r>
-      <w:r>
-        <w:rPr>
-          <w:rFonts w:hint="eastAsia"/>
-        </w:rPr>
-        <w:t xml:space="preserve"> 앱도 제작</w:t>
-      </w:r>
-      <w:r>
-        <w:rPr>
-          <w:rFonts w:hint="eastAsia"/>
-        </w:rPr>
-        <w:t>하</w:t>
-      </w:r>
-      <w:r>
-        <w:rPr>
-          <w:rFonts w:hint="eastAsia"/>
-        </w:rPr>
-        <w:t>고,</w:t>
-      </w:r>
-      <w:r>
-        <w:t xml:space="preserve"> </w:t>
-      </w:r>
-      <w:r>
-        <w:rPr>
-          <w:rFonts w:hint="eastAsia"/>
-        </w:rPr>
-        <w:t>현황 관리 서버와 웹페이지도 제작하고,</w:t>
-      </w:r>
-      <w:r>
-        <w:t xml:space="preserve"> </w:t>
-      </w:r>
-      <w:r>
-        <w:rPr>
-          <w:rFonts w:hint="eastAsia"/>
-        </w:rPr>
-        <w:t xml:space="preserve">반납기도 설계해서 </w:t>
-      </w:r>
-      <w:r>
-        <w:rPr>
-          <w:rFonts w:hint="eastAsia"/>
-        </w:rPr>
-        <w:t>실제로 제작한 다음</w:t>
-      </w:r>
-      <w:r>
-        <w:rPr>
-          <w:rFonts w:hint="eastAsia"/>
-        </w:rPr>
-        <w:t xml:space="preserve"> </w:t>
-      </w:r>
-      <w:r>
-        <w:rPr>
-          <w:rFonts w:hint="eastAsia"/>
-        </w:rPr>
-        <w:t>이 시스템이 정말 작동하는지 확인했습니다.</w:t>
+        <w:t>(시연영상)</w:t>
       </w:r>
     </w:p>
     <w:p>
@@ -1232,7 +1366,120 @@
         <w:rPr>
           <w:rFonts w:hint="eastAsia"/>
         </w:rPr>
-        <w:t>(시연영상)</w:t>
+        <w:t xml:space="preserve">이런 시스템이 </w:t>
+      </w:r>
+      <w:r>
+        <w:rPr>
+          <w:rFonts w:hint="eastAsia"/>
+        </w:rPr>
+        <w:t xml:space="preserve">있다면 </w:t>
+      </w:r>
+      <w:r>
+        <w:rPr>
+          <w:rFonts w:hint="eastAsia"/>
+        </w:rPr>
+        <w:t>당연히 스마트폰 사용 시간 준수와 도난 방지에 큰 도움이 될 것이고,</w:t>
+      </w:r>
+      <w:r>
+        <w:t xml:space="preserve"> </w:t>
+      </w:r>
+      <w:r>
+        <w:rPr>
+          <w:rFonts w:hint="eastAsia"/>
+        </w:rPr>
+        <w:t xml:space="preserve">미등록 기기 등을 사용한 </w:t>
+      </w:r>
+      <w:r>
+        <w:rPr>
+          <w:rFonts w:hint="eastAsia"/>
+        </w:rPr>
+        <w:t>비정상 반납도 방지하면서,</w:t>
+      </w:r>
+      <w:r>
+        <w:t xml:space="preserve"> </w:t>
+      </w:r>
+      <w:r>
+        <w:rPr>
+          <w:rFonts w:hint="eastAsia"/>
+        </w:rPr>
+        <w:t>미등록 기기를 적발하는데도 사용될 수 있습니다.</w:t>
+      </w:r>
+      <w:r>
+        <w:t xml:space="preserve"> </w:t>
+      </w:r>
+      <w:r>
+        <w:rPr>
+          <w:rFonts w:hint="eastAsia"/>
+        </w:rPr>
+        <w:t xml:space="preserve">무엇보다도 모든 과정이 </w:t>
+      </w:r>
+      <w:proofErr w:type="spellStart"/>
+      <w:r>
+        <w:rPr>
+          <w:rFonts w:hint="eastAsia"/>
+        </w:rPr>
+        <w:t>비대면이므로</w:t>
+      </w:r>
+      <w:proofErr w:type="spellEnd"/>
+      <w:r>
+        <w:rPr>
+          <w:rFonts w:hint="eastAsia"/>
+        </w:rPr>
+        <w:t>,</w:t>
+      </w:r>
+      <w:r>
+        <w:t xml:space="preserve"> </w:t>
+      </w:r>
+      <w:r>
+        <w:rPr>
+          <w:rFonts w:hint="eastAsia"/>
+        </w:rPr>
+        <w:t xml:space="preserve">휴가 복귀 후 격리자들에게 </w:t>
+      </w:r>
+      <w:r>
+        <w:rPr>
+          <w:rFonts w:hint="eastAsia"/>
+        </w:rPr>
+        <w:t>적</w:t>
+      </w:r>
+      <w:r>
+        <w:rPr>
+          <w:rFonts w:hint="eastAsia"/>
+        </w:rPr>
+        <w:t>용했을 때 특히 큰 효과를 볼 것입니다.</w:t>
+      </w:r>
+      <w:r>
+        <w:t xml:space="preserve"> </w:t>
+      </w:r>
+      <w:r>
+        <w:rPr>
+          <w:rFonts w:hint="eastAsia"/>
+        </w:rPr>
+        <w:t xml:space="preserve">어쩔 수 없이 격리자들에게 </w:t>
+      </w:r>
+      <w:r>
+        <w:t>24</w:t>
+      </w:r>
+      <w:r>
+        <w:rPr>
+          <w:rFonts w:hint="eastAsia"/>
+        </w:rPr>
+        <w:t xml:space="preserve">시간 핸드폰을 허용할 수밖에 없는 현재 상황에 큰 </w:t>
+      </w:r>
+      <w:r>
+        <w:rPr>
+          <w:rFonts w:hint="eastAsia"/>
+        </w:rPr>
+        <w:t>개선이 있겠지요.</w:t>
+      </w:r>
+      <w:r>
+        <w:t xml:space="preserve"> </w:t>
+      </w:r>
+      <w:r>
+        <w:rPr>
+          <w:rFonts w:hint="eastAsia"/>
+        </w:rPr>
+        <w:t>그리고 이 모든 효과를 사용자들에게 부담을 지우지 않으면서 얻을 수 있습니다.</w:t>
       </w:r>
     </w:p>
     <w:p>
@@ -1243,13 +1490,31 @@
         <w:rPr>
           <w:rFonts w:hint="eastAsia"/>
         </w:rPr>
-        <w:t xml:space="preserve">이제 </w:t>
-      </w:r>
-      <w:r>
-        <w:rPr>
-          <w:rFonts w:hint="eastAsia"/>
-        </w:rPr>
-        <w:t>반납 시스템에 대한 핵심 개념은 모두 완성</w:t>
+        <w:t>이렇게</w:t>
+      </w:r>
+      <w:r>
+        <w:rPr>
+          <w:rFonts w:hint="eastAsia"/>
+        </w:rPr>
+        <w:t xml:space="preserve"> </w:t>
+      </w:r>
+      <w:r>
+        <w:rPr>
+          <w:rFonts w:hint="eastAsia"/>
+        </w:rPr>
+        <w:t>반납 시스템에 대한 핵심 개념</w:t>
+      </w:r>
+      <w:r>
+        <w:rPr>
+          <w:rFonts w:hint="eastAsia"/>
+        </w:rPr>
+        <w:t>을</w:t>
+      </w:r>
+      <w:r>
+        <w:rPr>
+          <w:rFonts w:hint="eastAsia"/>
+        </w:rPr>
+        <w:t xml:space="preserve"> 모두 완성</w:t>
       </w:r>
       <w:r>
         <w:rPr>
@@ -1261,7 +1526,13 @@
         <w:rPr>
           <w:rFonts w:hint="eastAsia"/>
         </w:rPr>
-        <w:t>했지만, 저희는 이 프로젝트에서 큰 발전가능성을 느꼈습니다.</w:t>
+        <w:t>까지 마쳤</w:t>
+      </w:r>
+      <w:r>
+        <w:rPr>
+          <w:rFonts w:hint="eastAsia"/>
+        </w:rPr>
+        <w:t>지만, 저희는 이 프로젝트에서 큰 발전가능성을 느꼈습니다.</w:t>
       </w:r>
       <w:r>
         <w:t xml:space="preserve"> </w:t>
@@ -1519,9 +1790,6 @@
     <w:p>
       <w:pPr>
         <w:ind w:left="200" w:hangingChars="100" w:hanging="200"/>
-        <w:rPr>
-          <w:rFonts w:hint="eastAsia"/>
-        </w:rPr>
       </w:pPr>
       <w:r>
         <w:rPr>
@@ -1575,7 +1843,14 @@
         <w:rPr>
           <w:rFonts w:hint="eastAsia"/>
         </w:rPr>
-        <w:t xml:space="preserve">그리고 </w:t>
+        <w:t>그</w:t>
+      </w:r>
+      <w:r>
+        <w:rPr>
+          <w:rFonts w:hint="eastAsia"/>
+        </w:rPr>
+        <w:lastRenderedPageBreak/>
+        <w:t xml:space="preserve">리고 </w:t>
       </w:r>
       <w:r>
         <w:t>‘</w:t>
@@ -1605,34 +1880,70 @@
         <w:t xml:space="preserve"> </w:t>
       </w:r>
       <w:r>
+        <w:t xml:space="preserve">R3 </w:t>
+      </w:r>
+      <w:r>
+        <w:rPr>
+          <w:rFonts w:hint="eastAsia"/>
+        </w:rPr>
+        <w:t>벡터공간을 이루는</w:t>
+      </w:r>
+      <w:r>
+        <w:rPr>
+          <w:rFonts w:hint="eastAsia"/>
+        </w:rPr>
+        <w:t xml:space="preserve"> </w:t>
+      </w:r>
+      <w:r>
         <w:rPr>
           <w:rFonts w:hint="eastAsia"/>
         </w:rPr>
         <w:t xml:space="preserve">임의의 </w:t>
       </w:r>
       <w:r>
-        <w:t>3</w:t>
-      </w:r>
-      <w:r>
-        <w:rPr>
-          <w:rFonts w:hint="eastAsia"/>
-        </w:rPr>
-        <w:t>차원 벡터 세 개</w:t>
-      </w:r>
-      <w:r>
-        <w:rPr>
-          <w:rFonts w:hint="eastAsia"/>
-        </w:rPr>
-        <w:t>로도 암호화할 수 있도록 개발했습니다.</w:t>
-      </w:r>
-      <w:r>
-        <w:t xml:space="preserve"> </w:t>
-      </w:r>
-      <w:r>
-        <w:rPr>
-          <w:rFonts w:hint="eastAsia"/>
-        </w:rPr>
-        <w:t>시간에 따라 무작위로 벡터를 생성하고,</w:t>
+        <w:rPr>
+          <w:rFonts w:hint="eastAsia"/>
+        </w:rPr>
+        <w:t>기저로</w:t>
+      </w:r>
+      <w:r>
+        <w:rPr>
+          <w:rFonts w:hint="eastAsia"/>
+        </w:rPr>
+        <w:t>도</w:t>
+      </w:r>
+      <w:r>
+        <w:rPr>
+          <w:rFonts w:hint="eastAsia"/>
+        </w:rPr>
+        <w:t xml:space="preserve"> </w:t>
+      </w:r>
+      <w:r>
+        <w:rPr>
+          <w:rFonts w:hint="eastAsia"/>
+        </w:rPr>
+        <w:t>암호화할 수 있도록 개발했습니다.</w:t>
+      </w:r>
+      <w:r>
+        <w:t xml:space="preserve"> </w:t>
+      </w:r>
+      <w:r>
+        <w:rPr>
+          <w:rFonts w:hint="eastAsia"/>
+        </w:rPr>
+        <w:t xml:space="preserve">시간에 따라 무작위로 </w:t>
+      </w:r>
+      <w:r>
+        <w:rPr>
+          <w:rFonts w:hint="eastAsia"/>
+        </w:rPr>
+        <w:t>기저</w:t>
+      </w:r>
+      <w:r>
+        <w:rPr>
+          <w:rFonts w:hint="eastAsia"/>
+        </w:rPr>
+        <w:t>를 생성하고,</w:t>
       </w:r>
       <w:r>
         <w:t xml:space="preserve"> </w:t>
@@ -1855,14 +2166,7 @@
         <w:rPr>
           <w:rFonts w:hint="eastAsia"/>
         </w:rPr>
-        <w:t xml:space="preserve"> 사용한 </w:t>
-      </w:r>
-      <w:r>
-        <w:rPr>
-          <w:rFonts w:hint="eastAsia"/>
-        </w:rPr>
-        <w:lastRenderedPageBreak/>
-        <w:t>이유는 단 한가지입니다.</w:t>
+        <w:t xml:space="preserve"> 사용한 이유는 단 한가지입니다.</w:t>
       </w:r>
       <w:r>
         <w:t xml:space="preserve"> </w:t>
@@ -1894,21 +2198,7 @@
         <w:rPr>
           <w:rFonts w:hint="eastAsia"/>
         </w:rPr>
-        <w:t xml:space="preserve">당장 있는 부품을 사용하게 된 </w:t>
-      </w:r>
-      <w:proofErr w:type="gramStart"/>
-      <w:r>
-        <w:rPr>
-          <w:rFonts w:hint="eastAsia"/>
-        </w:rPr>
-        <w:t>것 뿐입니다</w:t>
-      </w:r>
-      <w:proofErr w:type="gramEnd"/>
-      <w:r>
-        <w:rPr>
-          <w:rFonts w:hint="eastAsia"/>
-        </w:rPr>
-        <w:t>.</w:t>
+        <w:t>당장 있는 부품을 사용하게 된 것 뿐입니다.</w:t>
       </w:r>
       <w:r>
         <w:t xml:space="preserve"> </w:t>
@@ -2000,15 +2290,7 @@
         <w:t>마지막으로,</w:t>
       </w:r>
       <w:r>
-        <w:t xml:space="preserve"> </w:t>
-      </w:r>
-      <w:proofErr w:type="gramStart"/>
-      <w:r>
-        <w:t>1:N</w:t>
-      </w:r>
-      <w:proofErr w:type="gramEnd"/>
-      <w:r>
-        <w:t xml:space="preserve"> </w:t>
+        <w:t xml:space="preserve"> 1:N </w:t>
       </w:r>
       <w:proofErr w:type="spellStart"/>
       <w:r>
@@ -2045,14 +2327,46 @@
       <w:r>
         <w:t xml:space="preserve"> </w:t>
       </w:r>
-      <w:r>
-        <w:rPr>
-          <w:rFonts w:hint="eastAsia"/>
-        </w:rPr>
-        <w:t xml:space="preserve">대충 국군 병사의 수인 </w:t>
-      </w:r>
-      <w:r>
-        <w:t>35</w:t>
+      <w:proofErr w:type="spellStart"/>
+      <w:r>
+        <w:rPr>
+          <w:rFonts w:hint="eastAsia"/>
+        </w:rPr>
+        <w:t>반납기</w:t>
+      </w:r>
+      <w:proofErr w:type="spellEnd"/>
+      <w:r>
+        <w:rPr>
+          <w:rFonts w:hint="eastAsia"/>
+        </w:rPr>
+        <w:t xml:space="preserve"> 실물을 제작하는 데 약 </w:t>
+      </w:r>
+      <w:r>
+        <w:t>8</w:t>
+      </w:r>
+      <w:r>
+        <w:rPr>
+          <w:rFonts w:hint="eastAsia"/>
+        </w:rPr>
+        <w:t>만원이 들었</w:t>
+      </w:r>
+      <w:r>
+        <w:rPr>
+          <w:rFonts w:hint="eastAsia"/>
+        </w:rPr>
+        <w:t>고 국</w:t>
+      </w:r>
+      <w:r>
+        <w:rPr>
+          <w:rFonts w:hint="eastAsia"/>
+        </w:rPr>
+        <w:t xml:space="preserve">군 병사의 수인 </w:t>
+      </w:r>
+      <w:r>
+        <w:t>3</w:t>
+      </w:r>
+      <w:r>
+        <w:t>6</w:t>
       </w:r>
       <w:r>
         <w:rPr>
@@ -2067,6 +2381,36 @@
         <w:rPr>
           <w:rFonts w:hint="eastAsia"/>
         </w:rPr>
+        <w:t xml:space="preserve">단순 계산으로는 </w:t>
+      </w:r>
+      <w:r>
+        <w:t>288</w:t>
+      </w:r>
+      <w:r>
+        <w:rPr>
+          <w:rFonts w:hint="eastAsia"/>
+        </w:rPr>
+        <w:t>억의 예산이 필요</w:t>
+      </w:r>
+      <w:r>
+        <w:rPr>
+          <w:rFonts w:hint="eastAsia"/>
+        </w:rPr>
+        <w:t>하네요</w:t>
+      </w:r>
+      <w:r>
+        <w:rPr>
+          <w:rFonts w:hint="eastAsia"/>
+        </w:rPr>
+        <w:t>.</w:t>
+      </w:r>
+      <w:r>
+        <w:t xml:space="preserve"> </w:t>
+      </w:r>
+      <w:r>
+        <w:rPr>
+          <w:rFonts w:hint="eastAsia"/>
+        </w:rPr>
         <w:t>하지만 이는 현실적이지 않죠.</w:t>
       </w:r>
       <w:r>
@@ -2120,7 +2464,348 @@
         <w:rPr>
           <w:rFonts w:hint="eastAsia"/>
         </w:rPr>
-        <w:t>우편함 형태의 보관함으로 밀어 넣어 보관하는 방식을 생각해보았습니다.</w:t>
+        <w:t>우편함 형태의 보관함으로 밀어 넣어 보관하는 방식</w:t>
+      </w:r>
+      <w:r>
+        <w:rPr>
+          <w:rFonts w:hint="eastAsia"/>
+        </w:rPr>
+        <w:t>,</w:t>
+      </w:r>
+      <w:r>
+        <w:t xml:space="preserve"> </w:t>
+      </w:r>
+      <w:r>
+        <w:rPr>
+          <w:rFonts w:hint="eastAsia"/>
+        </w:rPr>
+        <w:t>기기가 고정된 후 바코드를 찍어 기기를 인증하는 방식 등이 있습니다.</w:t>
+      </w:r>
+      <w:r>
+        <w:t xml:space="preserve"> </w:t>
+      </w:r>
+      <w:r>
+        <w:rPr>
+          <w:rFonts w:hint="eastAsia"/>
+        </w:rPr>
+        <w:t>보통 한 생활관</w:t>
+      </w:r>
+      <w:r>
+        <w:rPr>
+          <w:rFonts w:hint="eastAsia"/>
+        </w:rPr>
+        <w:t>을</w:t>
+      </w:r>
+      <w:r>
+        <w:rPr>
+          <w:rFonts w:hint="eastAsia"/>
+        </w:rPr>
+        <w:t xml:space="preserve"> </w:t>
+      </w:r>
+      <w:r>
+        <w:t>8</w:t>
+      </w:r>
+      <w:r>
+        <w:rPr>
+          <w:rFonts w:hint="eastAsia"/>
+        </w:rPr>
+        <w:t xml:space="preserve">명이 </w:t>
+      </w:r>
+      <w:r>
+        <w:rPr>
+          <w:rFonts w:hint="eastAsia"/>
+        </w:rPr>
+        <w:t xml:space="preserve">사용하므로 </w:t>
+      </w:r>
+      <w:r>
+        <w:t>8</w:t>
+      </w:r>
+      <w:r>
+        <w:rPr>
+          <w:rFonts w:hint="eastAsia"/>
+        </w:rPr>
+        <w:t>개 단위로 반납기를 제작한다면,</w:t>
+      </w:r>
+      <w:r>
+        <w:t xml:space="preserve"> </w:t>
+      </w:r>
+      <w:r>
+        <w:t>36</w:t>
+      </w:r>
+      <w:r>
+        <w:rPr>
+          <w:rFonts w:hint="eastAsia"/>
+        </w:rPr>
+        <w:t>억의 예산이 필요하겠네요.</w:t>
+      </w:r>
+      <w:r>
+        <w:t xml:space="preserve"> </w:t>
+      </w:r>
+      <w:r>
+        <w:rPr>
+          <w:rFonts w:hint="eastAsia"/>
+        </w:rPr>
+        <w:t xml:space="preserve">이는 시제품에 대한 비용이므로 </w:t>
+      </w:r>
+      <w:r>
+        <w:rPr>
+          <w:rFonts w:hint="eastAsia"/>
+        </w:rPr>
+        <w:t>실제 생산 단가는 줄어들 것이고,</w:t>
+      </w:r>
+      <w:r>
+        <w:t xml:space="preserve"> </w:t>
+      </w:r>
+      <w:r>
+        <w:rPr>
+          <w:rFonts w:hint="eastAsia"/>
+        </w:rPr>
+        <w:t xml:space="preserve">여기서 </w:t>
+      </w:r>
+      <w:r>
+        <w:rPr>
+          <w:rFonts w:hint="eastAsia"/>
+        </w:rPr>
+        <w:t>앱 개발 비용,</w:t>
+      </w:r>
+      <w:r>
+        <w:t xml:space="preserve"> </w:t>
+      </w:r>
+      <w:r>
+        <w:rPr>
+          <w:rFonts w:hint="eastAsia"/>
+        </w:rPr>
+        <w:t>인건비 등이 추가되</w:t>
+      </w:r>
+      <w:r>
+        <w:rPr>
+          <w:rFonts w:hint="eastAsia"/>
+        </w:rPr>
+        <w:t xml:space="preserve">므로 </w:t>
+      </w:r>
+      <w:r>
+        <w:rPr>
+          <w:rFonts w:hint="eastAsia"/>
+        </w:rPr>
+        <w:t>대략적으로 이 정도 규모의 예산이 필요할 것 같습니다.</w:t>
+      </w:r>
+    </w:p>
+    <w:p>
+      <w:pPr>
+        <w:ind w:left="200" w:hangingChars="100" w:hanging="200"/>
+      </w:pPr>
+      <w:r>
+        <w:rPr>
+          <w:rFonts w:hint="eastAsia"/>
+        </w:rPr>
+        <w:t xml:space="preserve">이외에도 </w:t>
+      </w:r>
+      <w:r>
+        <w:rPr>
+          <w:rFonts w:hint="eastAsia"/>
+        </w:rPr>
+        <w:t xml:space="preserve">이 프로젝트를 </w:t>
+      </w:r>
+      <w:r>
+        <w:rPr>
+          <w:rFonts w:hint="eastAsia"/>
+        </w:rPr>
+        <w:t>발전시킬 수 있는 방향은 많습니다.</w:t>
+      </w:r>
+      <w:r>
+        <w:t xml:space="preserve"> </w:t>
+      </w:r>
+      <w:r>
+        <w:rPr>
+          <w:rFonts w:hint="eastAsia"/>
+        </w:rPr>
+        <w:t xml:space="preserve">반납 기록에 담기는 기기의 이미지를 기반으로 </w:t>
+      </w:r>
+      <w:proofErr w:type="spellStart"/>
+      <w:r>
+        <w:rPr>
+          <w:rFonts w:hint="eastAsia"/>
+        </w:rPr>
+        <w:t>머신러닝을</w:t>
+      </w:r>
+      <w:proofErr w:type="spellEnd"/>
+      <w:r>
+        <w:rPr>
+          <w:rFonts w:hint="eastAsia"/>
+        </w:rPr>
+        <w:t xml:space="preserve"> </w:t>
+      </w:r>
+      <w:r>
+        <w:rPr>
+          <w:rFonts w:hint="eastAsia"/>
+        </w:rPr>
+        <w:t xml:space="preserve">돌리면 나중에는 </w:t>
+      </w:r>
+      <w:r>
+        <w:t>QR</w:t>
+      </w:r>
+      <w:r>
+        <w:rPr>
+          <w:rFonts w:hint="eastAsia"/>
+        </w:rPr>
+        <w:t>코드나 별도 앱 없이,</w:t>
+      </w:r>
+      <w:r>
+        <w:t xml:space="preserve"> </w:t>
+      </w:r>
+      <w:r>
+        <w:rPr>
+          <w:rFonts w:hint="eastAsia"/>
+        </w:rPr>
+        <w:t>이미지 인식만으로도 정상 반납 여부를 판단할 수 있을지도 모릅니다.</w:t>
+      </w:r>
+      <w:r>
+        <w:t xml:space="preserve"> </w:t>
+      </w:r>
+      <w:r>
+        <w:rPr>
+          <w:rFonts w:hint="eastAsia"/>
+        </w:rPr>
+        <w:t>또한,</w:t>
+      </w:r>
+      <w:r>
+        <w:t xml:space="preserve"> </w:t>
+      </w:r>
+      <w:r>
+        <w:rPr>
+          <w:rFonts w:hint="eastAsia"/>
+        </w:rPr>
+        <w:t xml:space="preserve">서버의 반납 기록 데이터를 </w:t>
+      </w:r>
+      <w:r>
+        <w:rPr>
+          <w:rFonts w:hint="eastAsia"/>
+        </w:rPr>
+        <w:t xml:space="preserve">통계 및 그래프로 </w:t>
+      </w:r>
+      <w:r>
+        <w:rPr>
+          <w:rFonts w:hint="eastAsia"/>
+        </w:rPr>
+        <w:t xml:space="preserve">가공하여 </w:t>
+      </w:r>
+      <w:r>
+        <w:rPr>
+          <w:rFonts w:hint="eastAsia"/>
+        </w:rPr>
+        <w:t xml:space="preserve">관리 간부의 반납 </w:t>
+      </w:r>
+      <w:r>
+        <w:rPr>
+          <w:rFonts w:hint="eastAsia"/>
+        </w:rPr>
+        <w:t>통제에 도움을 줄 수도 있습니다.</w:t>
+      </w:r>
+      <w:r>
+        <w:t xml:space="preserve"> </w:t>
+      </w:r>
+      <w:r>
+        <w:rPr>
+          <w:rFonts w:hint="eastAsia"/>
+        </w:rPr>
+        <w:t>이 모든 아이디어</w:t>
+      </w:r>
+      <w:r>
+        <w:rPr>
+          <w:rFonts w:hint="eastAsia"/>
+        </w:rPr>
+        <w:t xml:space="preserve">들은 </w:t>
+      </w:r>
+      <w:proofErr w:type="spellStart"/>
+      <w:r>
+        <w:rPr>
+          <w:rFonts w:hint="eastAsia"/>
+        </w:rPr>
+        <w:t>해커톤의</w:t>
+      </w:r>
+      <w:proofErr w:type="spellEnd"/>
+      <w:r>
+        <w:rPr>
+          <w:rFonts w:hint="eastAsia"/>
+        </w:rPr>
+        <w:t xml:space="preserve"> 시간과 여건상</w:t>
+      </w:r>
+      <w:r>
+        <w:rPr>
+          <w:rFonts w:hint="eastAsia"/>
+        </w:rPr>
+        <w:t xml:space="preserve"> 제안하는</w:t>
+      </w:r>
+      <w:r>
+        <w:rPr>
+          <w:rFonts w:hint="eastAsia"/>
+        </w:rPr>
+        <w:t xml:space="preserve"> </w:t>
+      </w:r>
+      <w:r>
+        <w:rPr>
+          <w:rFonts w:hint="eastAsia"/>
+        </w:rPr>
+        <w:t>데 그쳤지만,</w:t>
+      </w:r>
+      <w:r>
+        <w:t xml:space="preserve"> </w:t>
+      </w:r>
+      <w:r>
+        <w:rPr>
+          <w:rFonts w:hint="eastAsia"/>
+        </w:rPr>
+        <w:t>만약 이것이 일반적인 오픈소스 프로젝트였다면 어땠을까요?</w:t>
+      </w:r>
+      <w:r>
+        <w:t xml:space="preserve"> </w:t>
+      </w:r>
+      <w:r>
+        <w:rPr>
+          <w:rFonts w:hint="eastAsia"/>
+        </w:rPr>
+        <w:t xml:space="preserve">창의적이고 </w:t>
+      </w:r>
+      <w:proofErr w:type="spellStart"/>
+      <w:r>
+        <w:rPr>
+          <w:rFonts w:hint="eastAsia"/>
+        </w:rPr>
+        <w:t>능력있는</w:t>
+      </w:r>
+      <w:proofErr w:type="spellEnd"/>
+      <w:r>
+        <w:rPr>
+          <w:rFonts w:hint="eastAsia"/>
+        </w:rPr>
+        <w:t xml:space="preserve"> 인재들의 관심 속에서 </w:t>
+      </w:r>
+      <w:r>
+        <w:rPr>
+          <w:rFonts w:hint="eastAsia"/>
+        </w:rPr>
+        <w:t>저희가 제시한 방향</w:t>
+      </w:r>
+      <w:r>
+        <w:rPr>
+          <w:rFonts w:hint="eastAsia"/>
+        </w:rPr>
+        <w:t xml:space="preserve"> </w:t>
+      </w:r>
+      <w:r>
+        <w:rPr>
+          <w:rFonts w:hint="eastAsia"/>
+        </w:rPr>
+        <w:t>뿐 아니라</w:t>
+      </w:r>
+      <w:r>
+        <w:t xml:space="preserve">, </w:t>
+      </w:r>
+      <w:r>
+        <w:rPr>
+          <w:rFonts w:hint="eastAsia"/>
+        </w:rPr>
+        <w:t>수많은 방향으로 발전에 발전을 거듭했을 것입니다.</w:t>
       </w:r>
     </w:p>
     <w:p>

</xml_diff>